<commit_message>
Ressource.docx wurde von Tippfehlern Befreit
</commit_message>
<xml_diff>
--- a/Ressourcen.docx
+++ b/Ressourcen.docx
@@ -104,6 +104,9 @@
             <w:r>
               <w:t>Text</w:t>
             </w:r>
+            <w:r>
+              <w:t>/HTML</w:t>
+            </w:r>
           </w:p>
         </w:tc>
         <w:tc>
@@ -170,6 +173,9 @@
             <w:r>
               <w:t>Text</w:t>
             </w:r>
+            <w:r>
+              <w:t>/HTML</w:t>
+            </w:r>
           </w:p>
         </w:tc>
         <w:tc>
@@ -277,6 +283,9 @@
             <w:r>
               <w:t>Text</w:t>
             </w:r>
+            <w:r>
+              <w:t>/HTML</w:t>
+            </w:r>
           </w:p>
         </w:tc>
         <w:tc>
@@ -392,6 +401,9 @@
             <w:r>
               <w:t>Text</w:t>
             </w:r>
+            <w:r>
+              <w:t>/HTML</w:t>
+            </w:r>
           </w:p>
         </w:tc>
         <w:tc>
@@ -483,6 +495,11 @@
             <w:r>
               <w:t>Text</w:t>
             </w:r>
+            <w:r>
+              <w:t>/HTML</w:t>
+            </w:r>
+            <w:bookmarkStart w:id="0" w:name="_GoBack"/>
+            <w:bookmarkEnd w:id="0"/>
           </w:p>
         </w:tc>
         <w:tc>
@@ -500,10 +517,7 @@
         </w:tc>
       </w:tr>
     </w:tbl>
-    <w:p>
-      <w:bookmarkStart w:id="0" w:name="_GoBack"/>
-      <w:bookmarkEnd w:id="0"/>
-    </w:p>
+    <w:p/>
     <w:sectPr>
       <w:pgSz w:w="11906" w:h="16838"/>
       <w:pgMar w:top="1417" w:right="1417" w:bottom="1134" w:left="1417" w:header="708" w:footer="708" w:gutter="0"/>

</xml_diff>

<commit_message>
projekt tests wurden angfangen. und die nodes modules wurden hinzugefügt
</commit_message>
<xml_diff>
--- a/Ressourcen.docx
+++ b/Ressourcen.docx
@@ -75,13 +75,8 @@
           </w:tcPr>
           <w:p>
             <w:r>
-              <w:t>/</w:t>
-            </w:r>
-            <w:proofErr w:type="spellStart"/>
-            <w:r>
-              <w:t>faecher</w:t>
-            </w:r>
-            <w:proofErr w:type="spellEnd"/>
+              <w:t>/faecher</w:t>
+            </w:r>
           </w:p>
         </w:tc>
         <w:tc>
@@ -89,11 +84,9 @@
             <w:tcW w:w="2074" w:type="dxa"/>
           </w:tcPr>
           <w:p>
-            <w:proofErr w:type="spellStart"/>
             <w:r>
               <w:t>Get</w:t>
             </w:r>
-            <w:proofErr w:type="spellEnd"/>
           </w:p>
         </w:tc>
         <w:tc>
@@ -130,23 +123,7 @@
           </w:tcPr>
           <w:p>
             <w:r>
-              <w:t>/</w:t>
-            </w:r>
-            <w:proofErr w:type="spellStart"/>
-            <w:r>
-              <w:t>faecher</w:t>
-            </w:r>
-            <w:proofErr w:type="spellEnd"/>
-            <w:r>
-              <w:t>/{</w:t>
-            </w:r>
-            <w:proofErr w:type="spellStart"/>
-            <w:r>
-              <w:t>Fachname</w:t>
-            </w:r>
-            <w:proofErr w:type="spellEnd"/>
-            <w:r>
-              <w:t>}</w:t>
+              <w:t>/faecher/{Fachname}</w:t>
             </w:r>
           </w:p>
         </w:tc>
@@ -155,13 +132,8 @@
             <w:tcW w:w="2074" w:type="dxa"/>
           </w:tcPr>
           <w:p>
-            <w:proofErr w:type="spellStart"/>
-            <w:r>
-              <w:t>Get</w:t>
-            </w:r>
-            <w:proofErr w:type="spellEnd"/>
-            <w:r>
-              <w:t xml:space="preserve"> </w:t>
+            <w:r>
+              <w:t xml:space="preserve">Get </w:t>
             </w:r>
           </w:p>
         </w:tc>
@@ -196,13 +168,8 @@
           </w:tcPr>
           <w:p>
             <w:r>
-              <w:t>/</w:t>
-            </w:r>
-            <w:proofErr w:type="spellStart"/>
-            <w:r>
-              <w:t>FachEintragen</w:t>
-            </w:r>
-            <w:proofErr w:type="spellEnd"/>
+              <w:t>/FachEintragen</w:t>
+            </w:r>
           </w:p>
         </w:tc>
         <w:tc>
@@ -243,23 +210,7 @@
           </w:tcPr>
           <w:p>
             <w:r>
-              <w:t>/</w:t>
-            </w:r>
-            <w:proofErr w:type="spellStart"/>
-            <w:r>
-              <w:t>FachBearbeiten</w:t>
-            </w:r>
-            <w:proofErr w:type="spellEnd"/>
-            <w:r>
-              <w:t>/{</w:t>
-            </w:r>
-            <w:proofErr w:type="spellStart"/>
-            <w:r>
-              <w:t>Fachname</w:t>
-            </w:r>
-            <w:proofErr w:type="spellEnd"/>
-            <w:r>
-              <w:t>}</w:t>
+              <w:t>/FachBearbeiten/{Fachname}</w:t>
             </w:r>
           </w:p>
         </w:tc>
@@ -268,11 +219,9 @@
             <w:tcW w:w="2074" w:type="dxa"/>
           </w:tcPr>
           <w:p>
-            <w:proofErr w:type="spellStart"/>
             <w:r>
               <w:t>Get</w:t>
             </w:r>
-            <w:proofErr w:type="spellEnd"/>
           </w:p>
         </w:tc>
         <w:tc>
@@ -294,15 +243,7 @@
           </w:tcPr>
           <w:p>
             <w:r>
-              <w:t>Zeigt ein Eingetragenes Fach an im Formular des /</w:t>
-            </w:r>
-            <w:proofErr w:type="spellStart"/>
-            <w:r>
-              <w:t>FachEintragen</w:t>
-            </w:r>
-            <w:proofErr w:type="spellEnd"/>
-            <w:r>
-              <w:t>.</w:t>
+              <w:t>Zeigt ein Eingetragenes Fach an im Formular des /FachEintragen.</w:t>
             </w:r>
           </w:p>
         </w:tc>
@@ -314,23 +255,7 @@
           </w:tcPr>
           <w:p>
             <w:r>
-              <w:t>/</w:t>
-            </w:r>
-            <w:proofErr w:type="spellStart"/>
-            <w:r>
-              <w:t>FachBearbeiten</w:t>
-            </w:r>
-            <w:proofErr w:type="spellEnd"/>
-            <w:r>
-              <w:t>/{</w:t>
-            </w:r>
-            <w:proofErr w:type="spellStart"/>
-            <w:r>
-              <w:t>Fachname</w:t>
-            </w:r>
-            <w:proofErr w:type="spellEnd"/>
-            <w:r>
-              <w:t>}</w:t>
+              <w:t>/FachBearbeiten/{Fachname}</w:t>
             </w:r>
           </w:p>
         </w:tc>
@@ -342,6 +267,11 @@
             <w:r>
               <w:t>Post</w:t>
             </w:r>
+            <w:r>
+              <w:t>/patch/Update</w:t>
+            </w:r>
+            <w:bookmarkStart w:id="0" w:name="_GoBack"/>
+            <w:bookmarkEnd w:id="0"/>
           </w:p>
         </w:tc>
         <w:tc>
@@ -372,13 +302,8 @@
           </w:tcPr>
           <w:p>
             <w:r>
-              <w:t>/</w:t>
-            </w:r>
-            <w:proofErr w:type="spellStart"/>
-            <w:r>
-              <w:t>MeineFaecher</w:t>
-            </w:r>
-            <w:proofErr w:type="spellEnd"/>
+              <w:t>/MeineFaecher</w:t>
+            </w:r>
           </w:p>
         </w:tc>
         <w:tc>
@@ -386,11 +311,9 @@
             <w:tcW w:w="2074" w:type="dxa"/>
           </w:tcPr>
           <w:p>
-            <w:proofErr w:type="spellStart"/>
             <w:r>
               <w:t>Get</w:t>
             </w:r>
-            <w:proofErr w:type="spellEnd"/>
           </w:p>
         </w:tc>
         <w:tc>
@@ -424,13 +347,8 @@
           </w:tcPr>
           <w:p>
             <w:r>
-              <w:t>/</w:t>
-            </w:r>
-            <w:proofErr w:type="spellStart"/>
-            <w:r>
-              <w:t>FachLoeschen</w:t>
-            </w:r>
-            <w:proofErr w:type="spellEnd"/>
+              <w:t>/FachLoeschen</w:t>
+            </w:r>
           </w:p>
         </w:tc>
         <w:tc>
@@ -480,11 +398,9 @@
             <w:tcW w:w="2074" w:type="dxa"/>
           </w:tcPr>
           <w:p>
-            <w:proofErr w:type="spellStart"/>
             <w:r>
               <w:t>Get</w:t>
             </w:r>
-            <w:proofErr w:type="spellEnd"/>
           </w:p>
         </w:tc>
         <w:tc>
@@ -498,8 +414,6 @@
             <w:r>
               <w:t>/HTML</w:t>
             </w:r>
-            <w:bookmarkStart w:id="0" w:name="_GoBack"/>
-            <w:bookmarkEnd w:id="0"/>
           </w:p>
         </w:tc>
         <w:tc>

</xml_diff>